<commit_message>
excel toegevoegd aan werkafspraak
</commit_message>
<xml_diff>
--- a/Werkafspraken in wording/Memo Werkafspraak BHR-GT tranche 2.docx
+++ b/Werkafspraken in wording/Memo Werkafspraak BHR-GT tranche 2.docx
@@ -483,10 +483,7 @@
     </w:p>
     <w:p>
       <w:r>
-        <w:t>Bronhouderportaal, Landelijke voorziening BRO, het BRO loket en PDOK implementeren</w:t>
-      </w:r>
-      <w:r>
-        <w:t xml:space="preserve"> de wijzigingen op </w:t>
+        <w:t xml:space="preserve">Bronhouderportaal, Landelijke voorziening BRO, het BRO loket en PDOK implementeren de wijzigingen op </w:t>
       </w:r>
       <w:r>
         <w:rPr>
@@ -495,13 +492,7 @@
         <w:t>1-1-2020</w:t>
       </w:r>
       <w:r>
-        <w:t xml:space="preserve"> indien er geen bijzonderheden uit de publieke consultatie komen. Zijn die er wel dan implementeren </w:t>
-      </w:r>
-      <w:r>
-        <w:t>Bronhouderportaal, Landelijke voorziening BRO, het BRO loket en PDOK implementeren</w:t>
-      </w:r>
-      <w:r>
-        <w:t xml:space="preserve"> de bijgestelde werkafspraak per </w:t>
+        <w:t xml:space="preserve"> indien er geen bijzonderheden uit de publieke consultatie komen. Zijn die er wel dan implementeren Bronhouderportaal, Landelijke voorziening BRO, het BRO loket en PDOK implementeren de bijgestelde werkafspraak per </w:t>
       </w:r>
       <w:r>
         <w:rPr>
@@ -558,9 +549,41 @@
       <w:r>
         <w:t>Definitieve vaststelling van de werkafspraak is dus pas mogelijk na 15-12-2019.</w:t>
       </w:r>
+    </w:p>
+    <w:p>
+      <w:pPr>
+        <w:rPr>
+          <w:rFonts w:ascii="Calibri" w:hAnsi="Calibri"/>
+          <w:kern w:val="0"/>
+          <w:sz w:val="22"/>
+          <w:szCs w:val="22"/>
+        </w:rPr>
+      </w:pPr>
+      <w:r>
+        <w:t>E</w:t>
+      </w:r>
+      <w:r>
+        <w:t xml:space="preserve">r </w:t>
+      </w:r>
+      <w:r>
+        <w:t xml:space="preserve">kunnen </w:t>
+      </w:r>
+      <w:r>
+        <w:t>nog correctie</w:t>
+      </w:r>
+      <w:r>
+        <w:t>s</w:t>
+      </w:r>
+      <w:r>
+        <w:t xml:space="preserve"> op de norm</w:t>
+      </w:r>
       <w:bookmarkStart w:id="0" w:name="_GoBack"/>
       <w:bookmarkEnd w:id="0"/>
+      <w:r>
+        <w:t xml:space="preserve"> komen aangezien het correctieblad gepland is voor januari.  </w:t>
+      </w:r>
     </w:p>
+    <w:p/>
     <w:p>
       <w:pPr>
         <w:pStyle w:val="Kop1"/>
@@ -632,19 +655,7 @@
         <w:rPr>
           <w:highlight w:val="yellow"/>
         </w:rPr>
-        <w:t xml:space="preserve">“201911XX </w:t>
-      </w:r>
-      <w:r>
-        <w:rPr>
-          <w:highlight w:val="yellow"/>
-        </w:rPr>
-        <w:t>meldingen op catalogus bij implementatie</w:t>
-      </w:r>
-      <w:r>
-        <w:rPr>
-          <w:highlight w:val="yellow"/>
-        </w:rPr>
-        <w:t>.xslx”</w:t>
+        <w:t>“201911XX meldingen op catalogus bij implementatie.xslx”</w:t>
       </w:r>
     </w:p>
     <w:p/>
@@ -8061,7 +8072,7 @@
 </file>
 
 <file path=customXml/itemProps1.xml><?xml version="1.0" encoding="utf-8"?>
-<ds:datastoreItem xmlns:ds="http://schemas.openxmlformats.org/officeDocument/2006/customXml" ds:itemID="{C0EFCAE6-C7C2-40DF-9C3E-2BEA60851398}">
+<ds:datastoreItem xmlns:ds="http://schemas.openxmlformats.org/officeDocument/2006/customXml" ds:itemID="{A934D4F3-18DB-4FB7-9A8A-E56D5FC8B3E4}">
   <ds:schemaRefs>
     <ds:schemaRef ds:uri="http://schemas.openxmlformats.org/officeDocument/2006/bibliography"/>
   </ds:schemaRefs>

</xml_diff>

<commit_message>
Werkafspraak bijgewerkt met laatste bugfixes
Zie versiebeheer op tabblad inleiding van de excel voor de veranderingen
</commit_message>
<xml_diff>
--- a/Werkafspraken in wording/Memo Werkafspraak BHR-GT tranche 2.docx
+++ b/Werkafspraken in wording/Memo Werkafspraak BHR-GT tranche 2.docx
@@ -258,7 +258,7 @@
               <w:rPr>
                 <w:b/>
               </w:rPr>
-              <w:t>21</w:t>
+              <w:t>14</w:t>
             </w:r>
             <w:r>
               <w:rPr>
@@ -276,7 +276,7 @@
               <w:rPr>
                 <w:b/>
               </w:rPr>
-              <w:t>1</w:t>
+              <w:t>2</w:t>
             </w:r>
             <w:r>
               <w:rPr>
@@ -373,10 +373,7 @@
         <w:t xml:space="preserve"> </w:t>
       </w:r>
       <w:r>
-        <w:t>Bronhouders willen volledig volgens de NEN-en ISO 14688 norm kunnen aanleveren.</w:t>
-      </w:r>
-      <w:r>
-        <w:t xml:space="preserve"> </w:t>
+        <w:t xml:space="preserve">Bronhouders willen volledig volgens de NEN-en ISO 14688 norm kunnen aanleveren. </w:t>
       </w:r>
       <w:r>
         <w:t xml:space="preserve">Deze norm is gelijktijdig met de catalogus ontwikkeld. Tijdens het implementeren van de software door leveranciers en landelijke voorziening zijn een aantal bevindingen gedaan welke de juiste werking van de keten in de weg staan. De meeste hebben betrekking op kleine discrepanties tussen de catalogus en de NEN-en ISO 14688 norm. Een gedeelte daarvan wordt in de norm opgelost met een correctie blad, en ander dient met een werkafspraak opgelost te worden voor de BRO catalogus. </w:t>
@@ -502,15 +499,7 @@
         <w:t>Als bijlage bij deze werkafspraak</w:t>
       </w:r>
       <w:r>
-        <w:t xml:space="preserve"> is er een </w:t>
-      </w:r>
-      <w:proofErr w:type="spellStart"/>
-      <w:r>
-        <w:t>excel</w:t>
-      </w:r>
-      <w:proofErr w:type="spellEnd"/>
-      <w:r>
-        <w:t xml:space="preserve"> bestand. Hierin staat per bevinding over welke tekst in de tranche 2 catalogus deze gaat, met welke tekst in de tranche 3 catalogus (versie 1.9) dit is opgelost en wat op hoofdlijnen de impact is. Het gaat hierbij om </w:t>
+        <w:t xml:space="preserve"> is er een excel bestand. Hierin staat per bevinding over welke tekst in de tranche 2 catalogus deze gaat, met welke tekst in de tranche 3 catalogus (versie 1.9) dit is opgelost en wat op hoofdlijnen de impact is. Het gaat hierbij om </w:t>
       </w:r>
       <w:r>
         <w:t>34</w:t>
@@ -784,31 +773,7 @@
         <w:t>Het betreft een behoorlijk aantal wijzigingen</w:t>
       </w:r>
       <w:r>
-        <w:t xml:space="preserve">, een aantal daarvan is bij de bouw door het LV-BRO team meteen al geïmplementeerd, deze behoeven slechts bevestiging met deze werkafspraak. Ze zullen geen impact hebben op bouw of leveranciers die hun software tegen de LV-BRO getest hebben. Een aantal zal echter impact hebben op de </w:t>
-      </w:r>
-      <w:proofErr w:type="spellStart"/>
-      <w:r>
-        <w:t>XSDs</w:t>
-      </w:r>
-      <w:proofErr w:type="spellEnd"/>
-      <w:r>
-        <w:t xml:space="preserve"> en daarmee op de implementatie door de hele keten. Er zal dus een volgende versie van de software met aanpassingen uit deze werkafspraak moeten worden neergezet door de keten. De impact is met name significant voor software leveranciers en de LV-BRO. Een aantal van de wijzigingen zijn niet </w:t>
-      </w:r>
-      <w:proofErr w:type="spellStart"/>
-      <w:r>
-        <w:t>backwards</w:t>
-      </w:r>
-      <w:proofErr w:type="spellEnd"/>
-      <w:r>
-        <w:t xml:space="preserve"> compatible, zo zijn er bijvoorbeeld naamswijzigingen van een aantal attributen en aanpassingen in </w:t>
-      </w:r>
-      <w:proofErr w:type="spellStart"/>
-      <w:r>
-        <w:t>kardinaliteit</w:t>
-      </w:r>
-      <w:proofErr w:type="spellEnd"/>
-      <w:r>
-        <w:t xml:space="preserve">. Het betekent dat alle betrokken partijen hun software moeten aanpassen en op een afgesproken datum om moeten. </w:t>
+        <w:t xml:space="preserve">, een aantal daarvan is bij de bouw door het LV-BRO team meteen al geïmplementeerd, deze behoeven slechts bevestiging met deze werkafspraak. Ze zullen geen impact hebben op bouw of leveranciers die hun software tegen de LV-BRO getest hebben. Een aantal zal echter impact hebben op de XSDs en daarmee op de implementatie door de hele keten. Er zal dus een volgende versie van de software met aanpassingen uit deze werkafspraak moeten worden neergezet door de keten. De impact is met name significant voor software leveranciers en de LV-BRO. Een aantal van de wijzigingen zijn niet backwards compatible, zo zijn er bijvoorbeeld naamswijzigingen van een aantal attributen en aanpassingen in kardinaliteit. Het betekent dat alle betrokken partijen hun software moeten aanpassen en op een afgesproken datum om moeten. </w:t>
       </w:r>
     </w:p>
     <w:p>
@@ -857,44 +822,27 @@
     </w:p>
     <w:p>
       <w:r>
-        <w:t xml:space="preserve">Zie </w:t>
-      </w:r>
-      <w:proofErr w:type="spellStart"/>
-      <w:r>
-        <w:t>excel</w:t>
-      </w:r>
-      <w:proofErr w:type="spellEnd"/>
-      <w:r>
-        <w:t xml:space="preserve"> bestand genaamd</w:t>
+        <w:t>Zie excel bestand genaamd</w:t>
       </w:r>
       <w:r>
         <w:t xml:space="preserve"> “</w:t>
       </w:r>
       <w:r>
-        <w:t>2020012</w:t>
-      </w:r>
-      <w:r>
-        <w:t>2</w:t>
-      </w:r>
-      <w:r>
-        <w:t xml:space="preserve"> werkafspraken BHR-</w:t>
-      </w:r>
-      <w:proofErr w:type="spellStart"/>
-      <w:r>
-        <w:t>GT</w:t>
-      </w:r>
-      <w:r>
-        <w:t>.xslx</w:t>
-      </w:r>
-      <w:proofErr w:type="spellEnd"/>
-      <w:r>
-        <w:t>”</w:t>
-      </w:r>
-    </w:p>
-    <w:p>
+        <w:t>20200</w:t>
+      </w:r>
+      <w:r>
+        <w:t>214</w:t>
+      </w:r>
       <w:bookmarkStart w:id="0" w:name="_GoBack"/>
       <w:bookmarkEnd w:id="0"/>
+      <w:r>
+        <w:t xml:space="preserve"> werkafspraken BHR-GT</w:t>
+      </w:r>
+      <w:r>
+        <w:t>.xslx”</w:t>
+      </w:r>
     </w:p>
+    <w:p/>
     <w:sectPr>
       <w:headerReference w:type="default" r:id="rId13"/>
       <w:footerReference w:type="default" r:id="rId14"/>
@@ -1137,37 +1085,12 @@
               <w:szCs w:val="12"/>
             </w:rPr>
           </w:pPr>
-          <w:proofErr w:type="spellStart"/>
           <w:r>
             <w:rPr>
               <w:sz w:val="12"/>
               <w:szCs w:val="12"/>
             </w:rPr>
-            <w:t>Barchman</w:t>
-          </w:r>
-          <w:proofErr w:type="spellEnd"/>
-          <w:r>
-            <w:rPr>
-              <w:sz w:val="12"/>
-              <w:szCs w:val="12"/>
-            </w:rPr>
-            <w:t xml:space="preserve"> </w:t>
-          </w:r>
-          <w:proofErr w:type="spellStart"/>
-          <w:r>
-            <w:rPr>
-              <w:sz w:val="12"/>
-              <w:szCs w:val="12"/>
-            </w:rPr>
-            <w:t>Wuytierslaan</w:t>
-          </w:r>
-          <w:proofErr w:type="spellEnd"/>
-          <w:r>
-            <w:rPr>
-              <w:sz w:val="12"/>
-              <w:szCs w:val="12"/>
-            </w:rPr>
-            <w:t xml:space="preserve"> 10</w:t>
+            <w:t>Barchman Wuytierslaan 10</w:t>
           </w:r>
         </w:p>
       </w:tc>
@@ -3319,6 +3242,7 @@
     <w:lsdException w:name="HTML Sample" w:semiHidden="1" w:unhideWhenUsed="1"/>
     <w:lsdException w:name="HTML Typewriter" w:semiHidden="1" w:unhideWhenUsed="1"/>
     <w:lsdException w:name="HTML Variable" w:semiHidden="1" w:unhideWhenUsed="1"/>
+    <w:lsdException w:name="Normal Table" w:semiHidden="1" w:unhideWhenUsed="1"/>
     <w:lsdException w:name="annotation subject" w:semiHidden="1" w:unhideWhenUsed="1"/>
     <w:lsdException w:name="No List" w:semiHidden="1" w:unhideWhenUsed="1"/>
     <w:lsdException w:name="Outline List 1" w:semiHidden="1" w:unhideWhenUsed="1"/>
@@ -3365,8 +3289,10 @@
     <w:lsdException w:name="Table Subtle 2" w:semiHidden="1" w:unhideWhenUsed="1"/>
     <w:lsdException w:name="Table Web 1" w:semiHidden="1" w:unhideWhenUsed="1"/>
     <w:lsdException w:name="Table Web 2" w:semiHidden="1" w:unhideWhenUsed="1"/>
+    <w:lsdException w:name="Table Web 3" w:semiHidden="1" w:unhideWhenUsed="1"/>
     <w:lsdException w:name="Balloon Text" w:semiHidden="1" w:unhideWhenUsed="1"/>
     <w:lsdException w:name="Table Grid" w:uiPriority="59"/>
+    <w:lsdException w:name="Table Theme" w:semiHidden="1" w:unhideWhenUsed="1"/>
     <w:lsdException w:name="Placeholder Text" w:semiHidden="1" w:uiPriority="99"/>
     <w:lsdException w:name="No Spacing" w:uiPriority="1" w:qFormat="1"/>
     <w:lsdException w:name="Light Shading" w:uiPriority="60"/>
@@ -8419,6 +8345,12 @@
 </file>
 
 <file path=customXml/item1.xml><?xml version="1.0" encoding="utf-8"?>
+<p:properties xmlns:p="http://schemas.microsoft.com/office/2006/metadata/properties" xmlns:xsi="http://www.w3.org/2001/XMLSchema-instance" xmlns:pc="http://schemas.microsoft.com/office/infopath/2007/PartnerControls">
+  <documentManagement/>
+</p:properties>
+</file>
+
+<file path=customXml/item2.xml><?xml version="1.0" encoding="utf-8"?>
 <ct:contentTypeSchema xmlns:ct="http://schemas.microsoft.com/office/2006/metadata/contentType" xmlns:ma="http://schemas.microsoft.com/office/2006/metadata/properties/metaAttributes" ct:_="" ma:_="" ma:contentTypeName="Document" ma:contentTypeID="0x0101001AED4923F84F15479B9DB10F2F45E16D" ma:contentTypeVersion="8" ma:contentTypeDescription="Create a new document." ma:contentTypeScope="" ma:versionID="f44ea5388550e1007d20c6fb9926afa0">
   <xsd:schema xmlns:xsd="http://www.w3.org/2001/XMLSchema" xmlns:xs="http://www.w3.org/2001/XMLSchema" xmlns:p="http://schemas.microsoft.com/office/2006/metadata/properties" xmlns:ns3="65a40ca3-8a26-4cd9-98bf-a842c74e886e" targetNamespace="http://schemas.microsoft.com/office/2006/metadata/properties" ma:root="true" ma:fieldsID="e2eb14804ee9b8f6a7240022c85b3f12" ns3:_="">
     <xsd:import namespace="65a40ca3-8a26-4cd9-98bf-a842c74e886e"/>
@@ -8588,12 +8520,6 @@
 </ct:contentTypeSchema>
 </file>
 
-<file path=customXml/item2.xml><?xml version="1.0" encoding="utf-8"?>
-<p:properties xmlns:p="http://schemas.microsoft.com/office/2006/metadata/properties" xmlns:xsi="http://www.w3.org/2001/XMLSchema-instance" xmlns:pc="http://schemas.microsoft.com/office/infopath/2007/PartnerControls">
-  <documentManagement/>
-</p:properties>
-</file>
-
 <file path=customXml/item3.xml><?xml version="1.0" encoding="utf-8"?>
 <?mso-contentType ?>
 <FormTemplates xmlns="http://schemas.microsoft.com/sharepoint/v3/contenttype/forms">
@@ -8608,6 +8534,15 @@
 </file>
 
 <file path=customXml/itemProps1.xml><?xml version="1.0" encoding="utf-8"?>
+<ds:datastoreItem xmlns:ds="http://schemas.openxmlformats.org/officeDocument/2006/customXml" ds:itemID="{2BF3DFC4-10EF-4CB5-A30B-041FCAA49A8B}">
+  <ds:schemaRefs>
+    <ds:schemaRef ds:uri="http://schemas.microsoft.com/office/2006/metadata/properties"/>
+    <ds:schemaRef ds:uri="http://schemas.microsoft.com/office/infopath/2007/PartnerControls"/>
+  </ds:schemaRefs>
+</ds:datastoreItem>
+</file>
+
+<file path=customXml/itemProps2.xml><?xml version="1.0" encoding="utf-8"?>
 <ds:datastoreItem xmlns:ds="http://schemas.openxmlformats.org/officeDocument/2006/customXml" ds:itemID="{8287C04D-3501-4123-B027-EDA392BC3D94}">
   <ds:schemaRefs>
     <ds:schemaRef ds:uri="http://schemas.microsoft.com/office/2006/metadata/contentType"/>
@@ -8625,15 +8560,6 @@
 </ds:datastoreItem>
 </file>
 
-<file path=customXml/itemProps2.xml><?xml version="1.0" encoding="utf-8"?>
-<ds:datastoreItem xmlns:ds="http://schemas.openxmlformats.org/officeDocument/2006/customXml" ds:itemID="{2BF3DFC4-10EF-4CB5-A30B-041FCAA49A8B}">
-  <ds:schemaRefs>
-    <ds:schemaRef ds:uri="http://schemas.microsoft.com/office/2006/metadata/properties"/>
-    <ds:schemaRef ds:uri="http://schemas.microsoft.com/office/infopath/2007/PartnerControls"/>
-  </ds:schemaRefs>
-</ds:datastoreItem>
-</file>
-
 <file path=customXml/itemProps3.xml><?xml version="1.0" encoding="utf-8"?>
 <ds:datastoreItem xmlns:ds="http://schemas.openxmlformats.org/officeDocument/2006/customXml" ds:itemID="{722C3EB2-4C30-4BBB-9565-7FE0EF1303DA}">
   <ds:schemaRefs>
@@ -8643,7 +8569,7 @@
 </file>
 
 <file path=customXml/itemProps4.xml><?xml version="1.0" encoding="utf-8"?>
-<ds:datastoreItem xmlns:ds="http://schemas.openxmlformats.org/officeDocument/2006/customXml" ds:itemID="{D3535414-ACA1-412C-8DE1-1D1CB9E7FC15}">
+<ds:datastoreItem xmlns:ds="http://schemas.openxmlformats.org/officeDocument/2006/customXml" ds:itemID="{13ACFA4D-46D8-4599-A4E2-AEE18730EE0B}">
   <ds:schemaRefs>
     <ds:schemaRef ds:uri="http://schemas.openxmlformats.org/officeDocument/2006/bibliography"/>
   </ds:schemaRefs>

</xml_diff>